<commit_message>
Updated Markdown files for product descriptions
</commit_message>
<xml_diff>
--- a/content-planning/Content/Products/Product Descriptions_NS.docx
+++ b/content-planning/Content/Products/Product Descriptions_NS.docx
@@ -1383,10 +1383,7 @@
         <w:t>olyethylene terephthalate (PET)</w:t>
       </w:r>
       <w:r>
-        <w:t xml:space="preserve"> filament</w:t>
-      </w:r>
-      <w:r>
-        <w:t xml:space="preserve"> is a</w:t>
+        <w:t xml:space="preserve"> filament is a</w:t>
       </w:r>
       <w:r>
         <w:t xml:space="preserve"> variant of one of the </w:t>
@@ -3052,6 +3049,11 @@
       </w:r>
     </w:p>
     <w:p>
+      <w:pPr>
+        <w:rPr>
+          <w:color w:val="538135" w:themeColor="accent6" w:themeShade="BF"/>
+        </w:rPr>
+      </w:pPr>
       <w:r>
         <w:rPr>
           <w:b/>
@@ -3074,6 +3076,21 @@
         <w:rPr>
           <w:b/>
           <w:bCs/>
+        </w:rPr>
+        <w:t>Perfect for</w:t>
+      </w:r>
+      <w:r>
+        <w:t>:</w:t>
+      </w:r>
+      <w:r>
+        <w:t xml:space="preserve"> Kids, beginners, artists, and educators</w:t>
+      </w:r>
+    </w:p>
+    <w:p>
+      <w:r>
+        <w:rPr>
+          <w:b/>
+          <w:bCs/>
           <w:u w:val="single"/>
         </w:rPr>
         <w:t>How does a 3D pen work?</w:t>
@@ -3147,25 +3164,6 @@
         <w:t>est for drawing directly onto flat surfaces</w:t>
       </w:r>
     </w:p>
-    <w:p>
-      <w:r>
-        <w:rPr>
-          <w:b/>
-          <w:bCs/>
-        </w:rPr>
-        <w:t>Perfect for</w:t>
-      </w:r>
-      <w:r>
-        <w:t>:</w:t>
-      </w:r>
-      <w:r>
-        <w:t xml:space="preserve"> </w:t>
-      </w:r>
-      <w:r>
-        <w:t>Kids, beginners, artists, and educators</w:t>
-      </w:r>
-    </w:p>
-    <w:p/>
     <w:sectPr>
       <w:pgSz w:w="12240" w:h="15840"/>
       <w:pgMar w:top="1440" w:right="1440" w:bottom="1440" w:left="1440" w:header="708" w:footer="708" w:gutter="0"/>

</xml_diff>